<commit_message>
chore: update portfolio files
</commit_message>
<xml_diff>
--- a/public/resume/James Fitzgerald Resume.docx
+++ b/public/resume/James Fitzgerald Resume.docx
@@ -82,7 +82,7 @@
           <w:szCs w:val="28"/>
           <w:rtl w:val="0"/>
         </w:rPr>
-        <w:t xml:space="preserve">     ❖     Athens, GA      ❖    </w:t>
+        <w:t xml:space="preserve">      ❖     Athens, GA     ❖      </w:t>
       </w:r>
       <w:hyperlink r:id="rId9">
         <w:r>
@@ -176,7 +176,7 @@
           <w:szCs w:val="22"/>
           <w:rtl w:val="0"/>
         </w:rPr>
-        <w:t xml:space="preserve">JavaScript, TypeScript, Python, Go, SQL, HTML, CSS</w:t>
+        <w:t xml:space="preserve">JavaScript, TypeScript, Python, SQL, HTML, CSS</w:t>
       </w:r>
       <w:r>
         <w:rPr>
@@ -461,6 +461,74 @@
     </w:p>
     <w:p>
       <w:pPr>
+        <w:pStyle w:val="Heading2"/>
+        <w:widowControl w:val="0"/>
+        <w:spacing w:after="0" w:before="100" w:lineRule="auto"/>
+        <w:rPr>
+          <w:rFonts w:ascii="Atkinson Hyperlegible" w:cs="Atkinson Hyperlegible" w:eastAsia="Atkinson Hyperlegible" w:hAnsi="Atkinson Hyperlegible"/>
+          <w:sz w:val="24"/>
+          <w:szCs w:val="24"/>
+        </w:rPr>
+      </w:pPr>
+      <w:bookmarkStart w:colFirst="0" w:colLast="0" w:name="_heading=h.7j0afjovy1r" w:id="4"/>
+      <w:bookmarkEnd w:id="4"/>
+      <w:r>
+        <w:rPr>
+          <w:rFonts w:ascii="Atkinson Hyperlegible" w:cs="Atkinson Hyperlegible" w:eastAsia="Atkinson Hyperlegible" w:hAnsi="Atkinson Hyperlegible"/>
+          <w:sz w:val="24"/>
+          <w:szCs w:val="24"/>
+          <w:rtl w:val="0"/>
+        </w:rPr>
+        <w:t xml:space="preserve">Appen Limited</w:t>
+        <w:tab/>
+        <w:tab/>
+        <w:tab/>
+        <w:tab/>
+        <w:tab/>
+        <w:tab/>
+        <w:tab/>
+        <w:tab/>
+        <w:tab/>
+        <w:tab/>
+        <w:t xml:space="preserve">            2016-Present</w:t>
+      </w:r>
+    </w:p>
+    <w:p>
+      <w:pPr>
+        <w:widowControl w:val="0"/>
+        <w:rPr>
+          <w:rFonts w:ascii="Atkinson Hyperlegible" w:cs="Atkinson Hyperlegible" w:eastAsia="Atkinson Hyperlegible" w:hAnsi="Atkinson Hyperlegible"/>
+          <w:i w:val="1"/>
+          <w:sz w:val="20"/>
+          <w:szCs w:val="20"/>
+        </w:rPr>
+      </w:pPr>
+      <w:r>
+        <w:rPr>
+          <w:rFonts w:ascii="Atkinson Hyperlegible" w:cs="Atkinson Hyperlegible" w:eastAsia="Atkinson Hyperlegible" w:hAnsi="Atkinson Hyperlegible"/>
+          <w:i w:val="1"/>
+          <w:sz w:val="20"/>
+          <w:szCs w:val="20"/>
+          <w:rtl w:val="0"/>
+        </w:rPr>
+        <w:t xml:space="preserve">Internet Analyst</w:t>
+        <w:tab/>
+        <w:tab/>
+        <w:tab/>
+        <w:tab/>
+        <w:tab/>
+        <w:tab/>
+        <w:tab/>
+        <w:tab/>
+        <w:tab/>
+        <w:tab/>
+        <w:t xml:space="preserve">           </w:t>
+        <w:tab/>
+        <w:t xml:space="preserve">                               Remote</w:t>
+      </w:r>
+    </w:p>
+    <w:p>
+      <w:pPr>
         <w:widowControl w:val="0"/>
         <w:numPr>
           <w:ilvl w:val="0"/>
@@ -480,75 +548,7 @@
           <w:szCs w:val="22"/>
           <w:rtl w:val="0"/>
         </w:rPr>
-        <w:t xml:space="preserve">Adhered to web accessibility standards and guidelines such as use of semantic HTML.</w:t>
-      </w:r>
-    </w:p>
-    <w:p>
-      <w:pPr>
-        <w:pStyle w:val="Heading2"/>
-        <w:widowControl w:val="0"/>
-        <w:spacing w:after="0" w:before="100" w:lineRule="auto"/>
-        <w:rPr>
-          <w:rFonts w:ascii="Atkinson Hyperlegible" w:cs="Atkinson Hyperlegible" w:eastAsia="Atkinson Hyperlegible" w:hAnsi="Atkinson Hyperlegible"/>
-          <w:sz w:val="24"/>
-          <w:szCs w:val="24"/>
-        </w:rPr>
-      </w:pPr>
-      <w:bookmarkStart w:colFirst="0" w:colLast="0" w:name="_heading=h.7j0afjovy1r" w:id="4"/>
-      <w:bookmarkEnd w:id="4"/>
-      <w:r>
-        <w:rPr>
-          <w:rFonts w:ascii="Atkinson Hyperlegible" w:cs="Atkinson Hyperlegible" w:eastAsia="Atkinson Hyperlegible" w:hAnsi="Atkinson Hyperlegible"/>
-          <w:sz w:val="24"/>
-          <w:szCs w:val="24"/>
-          <w:rtl w:val="0"/>
-        </w:rPr>
-        <w:t xml:space="preserve">Appen Limited</w:t>
-        <w:tab/>
-        <w:tab/>
-        <w:tab/>
-        <w:tab/>
-        <w:tab/>
-        <w:tab/>
-        <w:tab/>
-        <w:tab/>
-        <w:tab/>
-        <w:tab/>
-        <w:t xml:space="preserve">            2016-Present</w:t>
-      </w:r>
-    </w:p>
-    <w:p>
-      <w:pPr>
-        <w:widowControl w:val="0"/>
-        <w:rPr>
-          <w:rFonts w:ascii="Atkinson Hyperlegible" w:cs="Atkinson Hyperlegible" w:eastAsia="Atkinson Hyperlegible" w:hAnsi="Atkinson Hyperlegible"/>
-          <w:i w:val="1"/>
-          <w:sz w:val="20"/>
-          <w:szCs w:val="20"/>
-        </w:rPr>
-      </w:pPr>
-      <w:r>
-        <w:rPr>
-          <w:rFonts w:ascii="Atkinson Hyperlegible" w:cs="Atkinson Hyperlegible" w:eastAsia="Atkinson Hyperlegible" w:hAnsi="Atkinson Hyperlegible"/>
-          <w:i w:val="1"/>
-          <w:sz w:val="20"/>
-          <w:szCs w:val="20"/>
-          <w:rtl w:val="0"/>
-        </w:rPr>
-        <w:t xml:space="preserve">Internet Analyst</w:t>
-        <w:tab/>
-        <w:tab/>
-        <w:tab/>
-        <w:tab/>
-        <w:tab/>
-        <w:tab/>
-        <w:tab/>
-        <w:tab/>
-        <w:tab/>
-        <w:tab/>
-        <w:t xml:space="preserve">           </w:t>
-        <w:tab/>
-        <w:t xml:space="preserve">                              Remote</w:t>
+        <w:t xml:space="preserve">Assisted with evaluation of user data to improve services for one of the largest search engines in the world.</w:t>
       </w:r>
     </w:p>
     <w:p>
@@ -572,7 +572,7 @@
           <w:szCs w:val="22"/>
           <w:rtl w:val="0"/>
         </w:rPr>
-        <w:t xml:space="preserve">Assisted with evaluation of user data to improve services for one of the largest search engines in the world.</w:t>
+        <w:t xml:space="preserve">Developed a tool to automate frequent and repetitive processes, improving personal productivity by over 25%.</w:t>
       </w:r>
     </w:p>
     <w:p>
@@ -622,11 +622,6 @@
         </w:rPr>
         <w:t xml:space="preserve">Completed work adhering to performance expectations evaluated through monthly reviews.</w:t>
       </w:r>
-      <w:r>
-        <w:rPr>
-          <w:rtl w:val="0"/>
-        </w:rPr>
-      </w:r>
     </w:p>
     <w:p>
       <w:pPr>
@@ -661,7 +656,7 @@
         <w:tab/>
         <w:t xml:space="preserve">      </w:t>
         <w:tab/>
-        <w:t xml:space="preserve">      2014-2016 </w:t>
+        <w:t xml:space="preserve">      2014-2016</w:t>
       </w:r>
     </w:p>
     <w:p>
@@ -811,18 +806,97 @@
     <w:p>
       <w:pPr>
         <w:pStyle w:val="Heading2"/>
+        <w:widowControl w:val="0"/>
         <w:spacing w:after="0" w:before="100" w:lineRule="auto"/>
         <w:rPr>
           <w:rFonts w:ascii="Atkinson Hyperlegible" w:cs="Atkinson Hyperlegible" w:eastAsia="Atkinson Hyperlegible" w:hAnsi="Atkinson Hyperlegible"/>
-          <w:color w:val="1155cc"/>
-          <w:sz w:val="24"/>
-          <w:szCs w:val="24"/>
-          <w:u w:val="single"/>
-        </w:rPr>
-      </w:pPr>
-      <w:bookmarkStart w:colFirst="0" w:colLast="0" w:name="_heading=h.116bshubs30s" w:id="7"/>
+          <w:sz w:val="24"/>
+          <w:szCs w:val="24"/>
+        </w:rPr>
+      </w:pPr>
+      <w:bookmarkStart w:colFirst="0" w:colLast="0" w:name="_heading=h.nq1yu6sixh2b" w:id="7"/>
       <w:bookmarkEnd w:id="7"/>
       <w:hyperlink r:id="rId10">
+        <w:r>
+          <w:rPr>
+            <w:rFonts w:ascii="Atkinson Hyperlegible" w:cs="Atkinson Hyperlegible" w:eastAsia="Atkinson Hyperlegible" w:hAnsi="Atkinson Hyperlegible"/>
+            <w:color w:val="1155cc"/>
+            <w:sz w:val="24"/>
+            <w:szCs w:val="24"/>
+            <w:u w:val="single"/>
+            <w:rtl w:val="0"/>
+          </w:rPr>
+          <w:t xml:space="preserve">Open-source Contributions</w:t>
+        </w:r>
+      </w:hyperlink>
+      <w:r>
+        <w:rPr>
+          <w:rtl w:val="0"/>
+        </w:rPr>
+      </w:r>
+    </w:p>
+    <w:p>
+      <w:pPr>
+        <w:widowControl w:val="0"/>
+        <w:rPr>
+          <w:rFonts w:ascii="Atkinson Hyperlegible" w:cs="Atkinson Hyperlegible" w:eastAsia="Atkinson Hyperlegible" w:hAnsi="Atkinson Hyperlegible"/>
+          <w:sz w:val="24"/>
+          <w:szCs w:val="24"/>
+          <w:u w:val="single"/>
+        </w:rPr>
+      </w:pPr>
+      <w:r>
+        <w:rPr>
+          <w:rFonts w:ascii="Atkinson Hyperlegible" w:cs="Atkinson Hyperlegible" w:eastAsia="Atkinson Hyperlegible" w:hAnsi="Atkinson Hyperlegible"/>
+          <w:sz w:val="22"/>
+          <w:szCs w:val="22"/>
+          <w:rtl w:val="0"/>
+        </w:rPr>
+        <w:t xml:space="preserve">Contributions to the open-source community including new features, documentation, test cases, and collaborating with a team to resolve issues in projects such as </w:t>
+      </w:r>
+      <w:hyperlink r:id="rId11">
+        <w:r>
+          <w:rPr>
+            <w:rFonts w:ascii="Atkinson Hyperlegible" w:cs="Atkinson Hyperlegible" w:eastAsia="Atkinson Hyperlegible" w:hAnsi="Atkinson Hyperlegible"/>
+            <w:color w:val="1155cc"/>
+            <w:sz w:val="22"/>
+            <w:szCs w:val="22"/>
+            <w:u w:val="single"/>
+            <w:rtl w:val="0"/>
+          </w:rPr>
+          <w:t xml:space="preserve">KMK firmware</w:t>
+        </w:r>
+      </w:hyperlink>
+      <w:r>
+        <w:rPr>
+          <w:rFonts w:ascii="Atkinson Hyperlegible" w:cs="Atkinson Hyperlegible" w:eastAsia="Atkinson Hyperlegible" w:hAnsi="Atkinson Hyperlegible"/>
+          <w:sz w:val="22"/>
+          <w:szCs w:val="22"/>
+          <w:rtl w:val="0"/>
+        </w:rPr>
+        <w:t xml:space="preserve">.</w:t>
+      </w:r>
+      <w:r>
+        <w:rPr>
+          <w:rtl w:val="0"/>
+        </w:rPr>
+      </w:r>
+    </w:p>
+    <w:p>
+      <w:pPr>
+        <w:pStyle w:val="Heading2"/>
+        <w:spacing w:after="0" w:before="100" w:lineRule="auto"/>
+        <w:rPr>
+          <w:rFonts w:ascii="Atkinson Hyperlegible" w:cs="Atkinson Hyperlegible" w:eastAsia="Atkinson Hyperlegible" w:hAnsi="Atkinson Hyperlegible"/>
+          <w:color w:val="1155cc"/>
+          <w:sz w:val="24"/>
+          <w:szCs w:val="24"/>
+          <w:u w:val="single"/>
+        </w:rPr>
+      </w:pPr>
+      <w:bookmarkStart w:colFirst="0" w:colLast="0" w:name="_heading=h.116bshubs30s" w:id="8"/>
+      <w:bookmarkEnd w:id="8"/>
+      <w:hyperlink r:id="rId12">
         <w:r>
           <w:rPr>
             <w:rFonts w:ascii="Atkinson Hyperlegible" w:cs="Atkinson Hyperlegible" w:eastAsia="Atkinson Hyperlegible" w:hAnsi="Atkinson Hyperlegible"/>
@@ -878,9 +952,9 @@
           <w:szCs w:val="24"/>
         </w:rPr>
       </w:pPr>
-      <w:bookmarkStart w:colFirst="0" w:colLast="0" w:name="_heading=h.xowh86iniiz2" w:id="8"/>
-      <w:bookmarkEnd w:id="8"/>
-      <w:hyperlink r:id="rId11">
+      <w:bookmarkStart w:colFirst="0" w:colLast="0" w:name="_heading=h.xowh86iniiz2" w:id="9"/>
+      <w:bookmarkEnd w:id="9"/>
+      <w:hyperlink r:id="rId13">
         <w:r>
           <w:rPr>
             <w:rFonts w:ascii="Atkinson Hyperlegible" w:cs="Atkinson Hyperlegible" w:eastAsia="Atkinson Hyperlegible" w:hAnsi="Atkinson Hyperlegible"/>
@@ -904,7 +978,6 @@
         <w:widowControl w:val="0"/>
         <w:rPr>
           <w:rFonts w:ascii="Atkinson Hyperlegible" w:cs="Atkinson Hyperlegible" w:eastAsia="Atkinson Hyperlegible" w:hAnsi="Atkinson Hyperlegible"/>
-          <w:b w:val="1"/>
           <w:sz w:val="12"/>
           <w:szCs w:val="12"/>
         </w:rPr>
@@ -917,84 +990,6 @@
           <w:rtl w:val="0"/>
         </w:rPr>
         <w:t xml:space="preserve">React ebook reader with bookmarks, highlights, and annotations, all of which can be exported to markdown, utilizing modern React standards like hooks and functional components to ensure a maintainable codebase.</w:t>
-      </w:r>
-      <w:r>
-        <w:rPr>
-          <w:rtl w:val="0"/>
-        </w:rPr>
-      </w:r>
-    </w:p>
-    <w:p>
-      <w:pPr>
-        <w:pStyle w:val="Heading2"/>
-        <w:widowControl w:val="0"/>
-        <w:spacing w:after="0" w:before="100" w:lineRule="auto"/>
-        <w:rPr>
-          <w:rFonts w:ascii="Atkinson Hyperlegible" w:cs="Atkinson Hyperlegible" w:eastAsia="Atkinson Hyperlegible" w:hAnsi="Atkinson Hyperlegible"/>
-          <w:sz w:val="24"/>
-          <w:szCs w:val="24"/>
-        </w:rPr>
-      </w:pPr>
-      <w:bookmarkStart w:colFirst="0" w:colLast="0" w:name="_heading=h.nq1yu6sixh2b" w:id="9"/>
-      <w:bookmarkEnd w:id="9"/>
-      <w:hyperlink r:id="rId12">
-        <w:r>
-          <w:rPr>
-            <w:rFonts w:ascii="Atkinson Hyperlegible" w:cs="Atkinson Hyperlegible" w:eastAsia="Atkinson Hyperlegible" w:hAnsi="Atkinson Hyperlegible"/>
-            <w:color w:val="1155cc"/>
-            <w:sz w:val="24"/>
-            <w:szCs w:val="24"/>
-            <w:u w:val="single"/>
-            <w:rtl w:val="0"/>
-          </w:rPr>
-          <w:t xml:space="preserve">Open-source Contributions</w:t>
-        </w:r>
-      </w:hyperlink>
-      <w:r>
-        <w:rPr>
-          <w:rtl w:val="0"/>
-        </w:rPr>
-      </w:r>
-    </w:p>
-    <w:p>
-      <w:pPr>
-        <w:widowControl w:val="0"/>
-        <w:rPr>
-          <w:rFonts w:ascii="Atkinson Hyperlegible" w:cs="Atkinson Hyperlegible" w:eastAsia="Atkinson Hyperlegible" w:hAnsi="Atkinson Hyperlegible"/>
-          <w:sz w:val="12"/>
-          <w:szCs w:val="12"/>
-        </w:rPr>
-      </w:pPr>
-      <w:r>
-        <w:rPr>
-          <w:rFonts w:ascii="Atkinson Hyperlegible" w:cs="Atkinson Hyperlegible" w:eastAsia="Atkinson Hyperlegible" w:hAnsi="Atkinson Hyperlegible"/>
-          <w:sz w:val="22"/>
-          <w:szCs w:val="22"/>
-          <w:rtl w:val="0"/>
-        </w:rPr>
-        <w:t xml:space="preserve">Contributions to the open-source community including new features, documentation, test cases, and collaborating with a team to resolve issues in projects such as </w:t>
-      </w:r>
-      <w:hyperlink r:id="rId13">
-        <w:r>
-          <w:rPr>
-            <w:rFonts w:ascii="Atkinson Hyperlegible" w:cs="Atkinson Hyperlegible" w:eastAsia="Atkinson Hyperlegible" w:hAnsi="Atkinson Hyperlegible"/>
-            <w:color w:val="1155cc"/>
-            <w:sz w:val="22"/>
-            <w:szCs w:val="22"/>
-            <w:u w:val="single"/>
-            <w:rtl w:val="0"/>
-          </w:rPr>
-          <w:t xml:space="preserve">KMK firmware</w:t>
-        </w:r>
-      </w:hyperlink>
-      <w:r>
-        <w:rPr>
-          <w:rFonts w:ascii="Atkinson Hyperlegible" w:cs="Atkinson Hyperlegible" w:eastAsia="Atkinson Hyperlegible" w:hAnsi="Atkinson Hyperlegible"/>
-          <w:sz w:val="22"/>
-          <w:szCs w:val="22"/>
-          <w:rtl w:val="0"/>
-        </w:rPr>
-        <w:t xml:space="preserve">.</w:t>
       </w:r>
       <w:r>
         <w:rPr>
@@ -1158,7 +1153,7 @@
     </w:p>
     <w:sectPr>
       <w:pgSz w:h="15840" w:w="12240" w:orient="portrait"/>
-      <w:pgMar w:bottom="360" w:top="720" w:left="576" w:right="576" w:header="720" w:footer="342"/>
+      <w:pgMar w:bottom="360" w:top="576" w:left="576" w:right="431.99999999999994" w:header="720" w:footer="342"/>
       <w:pgNumType w:start="1"/>
     </w:sectPr>
   </w:body>
@@ -1527,273 +1522,6 @@
       <w:b w:val="1"/>
       <w:sz w:val="72"/>
       <w:szCs w:val="72"/>
-    </w:rPr>
-  </w:style>
-  <w:style w:type="paragraph" w:styleId="Normal" w:default="1">
-    <w:name w:val="normal"/>
-  </w:style>
-  <w:style w:type="table" w:styleId="TableNormal" w:default="1">
-    <w:name w:val="Table Normal"/>
-  </w:style>
-  <w:style w:type="paragraph" w:styleId="Heading1">
-    <w:name w:val="heading 1"/>
-    <w:basedOn w:val="Normal"/>
-    <w:next w:val="Normal"/>
-    <w:pPr>
-      <w:keepNext w:val="1"/>
-      <w:keepLines w:val="1"/>
-      <w:pageBreakBefore w:val="0"/>
-      <w:spacing w:after="120" w:before="480" w:lineRule="auto"/>
-    </w:pPr>
-    <w:rPr>
-      <w:b w:val="1"/>
-      <w:sz w:val="48"/>
-      <w:szCs w:val="48"/>
-    </w:rPr>
-  </w:style>
-  <w:style w:type="paragraph" w:styleId="Heading2">
-    <w:name w:val="heading 2"/>
-    <w:basedOn w:val="Normal"/>
-    <w:next w:val="Normal"/>
-    <w:pPr>
-      <w:keepNext w:val="1"/>
-      <w:keepLines w:val="1"/>
-      <w:pageBreakBefore w:val="0"/>
-      <w:spacing w:after="80" w:before="360" w:lineRule="auto"/>
-    </w:pPr>
-    <w:rPr>
-      <w:b w:val="1"/>
-      <w:sz w:val="36"/>
-      <w:szCs w:val="36"/>
-    </w:rPr>
-  </w:style>
-  <w:style w:type="paragraph" w:styleId="Heading3">
-    <w:name w:val="heading 3"/>
-    <w:basedOn w:val="Normal"/>
-    <w:next w:val="Normal"/>
-    <w:pPr>
-      <w:keepNext w:val="1"/>
-      <w:keepLines w:val="1"/>
-      <w:pageBreakBefore w:val="0"/>
-      <w:spacing w:after="80" w:before="280" w:lineRule="auto"/>
-    </w:pPr>
-    <w:rPr>
-      <w:b w:val="1"/>
-      <w:sz w:val="28"/>
-      <w:szCs w:val="28"/>
-    </w:rPr>
-  </w:style>
-  <w:style w:type="paragraph" w:styleId="Heading4">
-    <w:name w:val="heading 4"/>
-    <w:basedOn w:val="Normal"/>
-    <w:next w:val="Normal"/>
-    <w:pPr>
-      <w:keepNext w:val="1"/>
-      <w:keepLines w:val="1"/>
-      <w:pageBreakBefore w:val="0"/>
-      <w:spacing w:after="40" w:before="240" w:lineRule="auto"/>
-    </w:pPr>
-    <w:rPr>
-      <w:b w:val="1"/>
-      <w:sz w:val="24"/>
-      <w:szCs w:val="24"/>
-    </w:rPr>
-  </w:style>
-  <w:style w:type="paragraph" w:styleId="Heading5">
-    <w:name w:val="heading 5"/>
-    <w:basedOn w:val="Normal"/>
-    <w:next w:val="Normal"/>
-    <w:pPr>
-      <w:keepNext w:val="1"/>
-      <w:keepLines w:val="1"/>
-      <w:pageBreakBefore w:val="0"/>
-      <w:spacing w:after="40" w:before="220" w:lineRule="auto"/>
-    </w:pPr>
-    <w:rPr>
-      <w:b w:val="1"/>
-      <w:sz w:val="22"/>
-      <w:szCs w:val="22"/>
-    </w:rPr>
-  </w:style>
-  <w:style w:type="paragraph" w:styleId="Heading6">
-    <w:name w:val="heading 6"/>
-    <w:basedOn w:val="Normal"/>
-    <w:next w:val="Normal"/>
-    <w:pPr>
-      <w:keepNext w:val="1"/>
-      <w:keepLines w:val="1"/>
-      <w:pageBreakBefore w:val="0"/>
-      <w:spacing w:after="40" w:before="200" w:lineRule="auto"/>
-    </w:pPr>
-    <w:rPr>
-      <w:b w:val="1"/>
-      <w:sz w:val="20"/>
-      <w:szCs w:val="20"/>
-    </w:rPr>
-  </w:style>
-  <w:style w:type="paragraph" w:styleId="Title">
-    <w:name w:val="Title"/>
-    <w:basedOn w:val="Normal"/>
-    <w:next w:val="Normal"/>
-    <w:pPr>
-      <w:keepNext w:val="1"/>
-      <w:keepLines w:val="1"/>
-      <w:pageBreakBefore w:val="0"/>
-      <w:spacing w:after="120" w:before="480" w:lineRule="auto"/>
-    </w:pPr>
-    <w:rPr>
-      <w:b w:val="1"/>
-      <w:sz w:val="72"/>
-      <w:szCs w:val="72"/>
-    </w:rPr>
-  </w:style>
-  <w:style w:type="paragraph" w:styleId="Normal" w:default="1">
-    <w:name w:val="Normal"/>
-    <w:qFormat w:val="1"/>
-  </w:style>
-  <w:style w:type="character" w:styleId="DefaultParagraphFont" w:default="1">
-    <w:name w:val="Default Paragraph Font"/>
-    <w:uiPriority w:val="1"/>
-    <w:semiHidden w:val="1"/>
-    <w:unhideWhenUsed w:val="1"/>
-  </w:style>
-  <w:style w:type="table" w:styleId="TableNormal" w:default="1">
-    <w:name w:val="Normal Table"/>
-    <w:uiPriority w:val="99"/>
-    <w:semiHidden w:val="1"/>
-    <w:unhideWhenUsed w:val="1"/>
-    <w:tblPr>
-      <w:tblInd w:w="0.0" w:type="dxa"/>
-      <w:tblCellMar>
-        <w:top w:w="0.0" w:type="dxa"/>
-        <w:left w:w="108.0" w:type="dxa"/>
-        <w:bottom w:w="0.0" w:type="dxa"/>
-        <w:right w:w="108.0" w:type="dxa"/>
-      </w:tblCellMar>
-    </w:tblPr>
-  </w:style>
-  <w:style w:type="numbering" w:styleId="NoList" w:default="1">
-    <w:name w:val="No List"/>
-    <w:uiPriority w:val="99"/>
-    <w:semiHidden w:val="1"/>
-    <w:unhideWhenUsed w:val="1"/>
-  </w:style>
-  <w:style w:type="paragraph" w:styleId="Default" w:customStyle="1">
-    <w:name w:val="Default"/>
-    <w:rsid w:val="00D7551A"/>
-    <w:pPr>
-      <w:widowControl w:val="0"/>
-      <w:autoSpaceDE w:val="0"/>
-      <w:autoSpaceDN w:val="0"/>
-      <w:adjustRightInd w:val="0"/>
-    </w:pPr>
-    <w:rPr>
-      <w:rFonts w:ascii="Times New Roman" w:cs="Times New Roman" w:hAnsi="Times New Roman"/>
-      <w:color w:val="000000"/>
-    </w:rPr>
-  </w:style>
-  <w:style w:type="paragraph" w:styleId="ListParagraph">
-    <w:name w:val="List Paragraph"/>
-    <w:basedOn w:val="Normal"/>
-    <w:uiPriority w:val="34"/>
-    <w:qFormat w:val="1"/>
-    <w:rsid w:val="006109F5"/>
-    <w:pPr>
-      <w:ind w:left="720"/>
-      <w:contextualSpacing w:val="1"/>
-    </w:pPr>
-  </w:style>
-  <w:style w:type="character" w:styleId="Hyperlink">
-    <w:name w:val="Hyperlink"/>
-    <w:basedOn w:val="DefaultParagraphFont"/>
-    <w:uiPriority w:val="99"/>
-    <w:unhideWhenUsed w:val="1"/>
-    <w:rsid w:val="002078BD"/>
-    <w:rPr>
-      <w:color w:val="0000ff" w:themeColor="hyperlink"/>
-      <w:u w:val="single"/>
-    </w:rPr>
-  </w:style>
-  <w:style w:type="paragraph" w:styleId="Header">
-    <w:name w:val="header"/>
-    <w:basedOn w:val="Normal"/>
-    <w:link w:val="HeaderChar"/>
-    <w:uiPriority w:val="99"/>
-    <w:unhideWhenUsed w:val="1"/>
-    <w:rsid w:val="00A00A1D"/>
-    <w:pPr>
-      <w:tabs>
-        <w:tab w:val="center" w:pos="4680"/>
-        <w:tab w:val="right" w:pos="9360"/>
-      </w:tabs>
-    </w:pPr>
-  </w:style>
-  <w:style w:type="character" w:styleId="HeaderChar" w:customStyle="1">
-    <w:name w:val="Header Char"/>
-    <w:basedOn w:val="DefaultParagraphFont"/>
-    <w:link w:val="Header"/>
-    <w:uiPriority w:val="99"/>
-    <w:rsid w:val="00A00A1D"/>
-  </w:style>
-  <w:style w:type="paragraph" w:styleId="Footer">
-    <w:name w:val="footer"/>
-    <w:basedOn w:val="Normal"/>
-    <w:link w:val="FooterChar"/>
-    <w:uiPriority w:val="99"/>
-    <w:unhideWhenUsed w:val="1"/>
-    <w:rsid w:val="00A00A1D"/>
-    <w:pPr>
-      <w:tabs>
-        <w:tab w:val="center" w:pos="4680"/>
-        <w:tab w:val="right" w:pos="9360"/>
-      </w:tabs>
-    </w:pPr>
-  </w:style>
-  <w:style w:type="character" w:styleId="FooterChar" w:customStyle="1">
-    <w:name w:val="Footer Char"/>
-    <w:basedOn w:val="DefaultParagraphFont"/>
-    <w:link w:val="Footer"/>
-    <w:uiPriority w:val="99"/>
-    <w:rsid w:val="00A00A1D"/>
-  </w:style>
-  <w:style w:type="character" w:styleId="UnresolvedMention">
-    <w:name w:val="Unresolved Mention"/>
-    <w:basedOn w:val="DefaultParagraphFont"/>
-    <w:uiPriority w:val="99"/>
-    <w:rsid w:val="00A00A1D"/>
-    <w:rPr>
-      <w:color w:val="808080"/>
-      <w:shd w:color="auto" w:fill="e6e6e6" w:val="clear"/>
-    </w:rPr>
-  </w:style>
-  <w:style w:type="character" w:styleId="FollowedHyperlink">
-    <w:name w:val="FollowedHyperlink"/>
-    <w:basedOn w:val="DefaultParagraphFont"/>
-    <w:uiPriority w:val="99"/>
-    <w:semiHidden w:val="1"/>
-    <w:unhideWhenUsed w:val="1"/>
-    <w:rsid w:val="00921C57"/>
-    <w:rPr>
-      <w:color w:val="800080" w:themeColor="followedHyperlink"/>
-      <w:u w:val="single"/>
-    </w:rPr>
-  </w:style>
-  <w:style w:type="paragraph" w:styleId="Subtitle">
-    <w:name w:val="Subtitle"/>
-    <w:basedOn w:val="Normal"/>
-    <w:next w:val="Normal"/>
-    <w:pPr>
-      <w:keepNext w:val="1"/>
-      <w:keepLines w:val="1"/>
-      <w:pageBreakBefore w:val="0"/>
-      <w:spacing w:after="80" w:before="360" w:lineRule="auto"/>
-    </w:pPr>
-    <w:rPr>
-      <w:rFonts w:ascii="Georgia" w:cs="Georgia" w:eastAsia="Georgia" w:hAnsi="Georgia"/>
-      <w:i w:val="1"/>
-      <w:color w:val="666666"/>
-      <w:sz w:val="48"/>
-      <w:szCs w:val="48"/>
     </w:rPr>
   </w:style>
   <w:style w:type="paragraph" w:styleId="Subtitle">
@@ -2139,7 +1867,7 @@
 
 <file path=customXML/item1.xml><?xml version="1.0" encoding="utf-8"?>
 <go:gDocsCustomXmlDataStorage xmlns:go="http://customooxmlschemas.google.com/" xmlns:r="http://schemas.openxmlformats.org/officeDocument/2006/relationships" uri="GoogleDocsCustomDataVersion2">
-  <go:docsCustomData xmlns:go="http://customooxmlschemas.google.com/" roundtripDataSignature="AMtx7mil2ZLQGJSb8lU/WUGFhgyvj5ItwQ==">CgMxLjAyDmgucDIzczFjdWxrams1Mg5oLjJub3lsdG9uenM0dzIOaC5vcDlwMjZpbnUyNDQyDmguOHFlbGF2cDFpbGp5Mg1oLjdqMGFmam92eTFyMg5oLjZvNnR4YzZ6bDRtaTIOaC54Mjlnb3Z0NGs3Y2kyDmguMTE2YnNodWJzMzBzMg5oLnhvd2g4NmluaWl6MjIOaC5ucTF5dTZzaXhoMmIyDmgudjhnaHdjY2RocGw4Mg5oLmd0NWkxZWZ6dmF0NDIOaC5mNTY0NmFncnRqeW84AHIhMVNnbHlGNXVpN0xEcG1acVJqZjQwWW1UOVhwTmV2WTZi</go:docsCustomData>
+  <go:docsCustomData xmlns:go="http://customooxmlschemas.google.com/" roundtripDataSignature="AMtx7mi5KlgYR+FlJpoAADk1SEbWbEjQrA==">CgMxLjAyDmgucDIzczFjdWxrams1Mg5oLjJub3lsdG9uenM0dzIOaC5vcDlwMjZpbnUyNDQyDmguOHFlbGF2cDFpbGp5Mg1oLjdqMGFmam92eTFyMg5oLjZvNnR4YzZ6bDRtaTIOaC54Mjlnb3Z0NGs3Y2kyDmgubnExeXU2c2l4aDJiMg5oLjExNmJzaHViczMwczIOaC54b3doODZpbmlpejIyDmgudjhnaHdjY2RocGw4Mg5oLmd0NWkxZWZ6dmF0NDIOaC5mNTY0NmFncnRqeW84AHIhMVNnbHlGNXVpN0xEcG1acVJqZjQwWW1UOVhwTmV2WTZi</go:docsCustomData>
 </go:gDocsCustomXmlDataStorage>
 </file>
 

</xml_diff>